<commit_message>
trabalho da aula de 11 de dez
</commit_message>
<xml_diff>
--- a/Khjdsadjdjkb.docx
+++ b/Khjdsadjdjkb.docx
@@ -21,8 +21,25 @@
     </w:p>
     <w:p/>
     <w:p>
+      <w:proofErr w:type="spellStart"/>
       <w:r>
-        <w:t>lllllll</w:t>
+        <w:t>L</w:t>
+      </w:r>
+      <w:r>
+        <w:t>llllll</w:t>
+      </w:r>
+      <w:proofErr w:type="spellEnd"/>
+    </w:p>
+    <w:p>
+      <w:proofErr w:type="spellStart"/>
+      <w:r>
+        <w:t>Rggferg</w:t>
+      </w:r>
+      <w:proofErr w:type="spellEnd"/>
+    </w:p>
+    <w:p>
+      <w:r>
+        <w:t>ergr</w:t>
       </w:r>
       <w:bookmarkStart w:id="0" w:name="_GoBack"/>
       <w:bookmarkEnd w:id="0"/>

</xml_diff>